<commit_message>
Completed all program/course change forms and added supporting documents
</commit_message>
<xml_diff>
--- a/src/files/course-change-forms/10-cs235-course-update.docx
+++ b/src/files/course-change-forms/10-cs235-course-update.docx
@@ -1,6 +1,6 @@
 
 <file path=word/document.xml><?xml version="1.0" encoding="utf-8"?>
-<w:document xmlns:wpc="http://schemas.microsoft.com/office/word/2010/wordprocessingCanvas" xmlns:cx="http://schemas.microsoft.com/office/drawing/2014/chartex" xmlns:cx1="http://schemas.microsoft.com/office/drawing/2015/9/8/chartex" xmlns:cx2="http://schemas.microsoft.com/office/drawing/2015/10/21/chartex" xmlns:cx3="http://schemas.microsoft.com/office/drawing/2016/5/9/chartex" xmlns:cx4="http://schemas.microsoft.com/office/drawing/2016/5/10/chartex" xmlns:cx5="http://schemas.microsoft.com/office/drawing/2016/5/11/chartex" xmlns:cx6="http://schemas.microsoft.com/office/drawing/2016/5/12/chartex" xmlns:cx7="http://schemas.microsoft.com/office/drawing/2016/5/13/chartex" xmlns:cx8="http://schemas.microsoft.com/office/drawing/2016/5/14/chartex" xmlns:mc="http://schemas.openxmlformats.org/markup-compatibility/2006" xmlns:aink="http://schemas.microsoft.com/office/drawing/2016/ink" xmlns:am3d="http://schemas.microsoft.com/office/drawing/2017/model3d" xmlns:o="urn:schemas-microsoft-com:office:office" xmlns:r="http://schemas.openxmlformats.org/officeDocument/2006/relationships" xmlns:m="http://schemas.openxmlformats.org/officeDocument/2006/math" xmlns:v="urn:schemas-microsoft-com:vml" xmlns:wp14="http://schemas.microsoft.com/office/word/2010/wordprocessingDrawing" xmlns:wp="http://schemas.openxmlformats.org/drawingml/2006/wordprocessingDrawing" xmlns:w10="urn:schemas-microsoft-com:office:word" xmlns:w="http://schemas.openxmlformats.org/wordprocessingml/2006/main" xmlns:w14="http://schemas.microsoft.com/office/word/2010/wordml" xmlns:w15="http://schemas.microsoft.com/office/word/2012/wordml" xmlns:w16cex="http://schemas.microsoft.com/office/word/2018/wordml/cex" xmlns:w16cid="http://schemas.microsoft.com/office/word/2016/wordml/cid" xmlns:w16="http://schemas.microsoft.com/office/word/2018/wordml" xmlns:w16sdtdh="http://schemas.microsoft.com/office/word/2020/wordml/sdtdatahash" xmlns:w16se="http://schemas.microsoft.com/office/word/2015/wordml/symex" xmlns:wpg="http://schemas.microsoft.com/office/word/2010/wordprocessingGroup" xmlns:wpi="http://schemas.microsoft.com/office/word/2010/wordprocessingInk" xmlns:wne="http://schemas.microsoft.com/office/word/2006/wordml" xmlns:wps="http://schemas.microsoft.com/office/word/2010/wordprocessingShape" mc:Ignorable="w14 w15 w16se w16cid w16 w16cex w16sdtdh wp14">
+<w:document xmlns:wpc="http://schemas.microsoft.com/office/word/2010/wordprocessingCanvas" xmlns:cx="http://schemas.microsoft.com/office/drawing/2014/chartex" xmlns:cx1="http://schemas.microsoft.com/office/drawing/2015/9/8/chartex" xmlns:cx2="http://schemas.microsoft.com/office/drawing/2015/10/21/chartex" xmlns:cx3="http://schemas.microsoft.com/office/drawing/2016/5/9/chartex" xmlns:cx4="http://schemas.microsoft.com/office/drawing/2016/5/10/chartex" xmlns:cx5="http://schemas.microsoft.com/office/drawing/2016/5/11/chartex" xmlns:cx6="http://schemas.microsoft.com/office/drawing/2016/5/12/chartex" xmlns:cx7="http://schemas.microsoft.com/office/drawing/2016/5/13/chartex" xmlns:cx8="http://schemas.microsoft.com/office/drawing/2016/5/14/chartex" xmlns:mc="http://schemas.openxmlformats.org/markup-compatibility/2006" xmlns:aink="http://schemas.microsoft.com/office/drawing/2016/ink" xmlns:am3d="http://schemas.microsoft.com/office/drawing/2017/model3d" xmlns:o="urn:schemas-microsoft-com:office:office" xmlns:oel="http://schemas.microsoft.com/office/2019/extlst" xmlns:r="http://schemas.openxmlformats.org/officeDocument/2006/relationships" xmlns:m="http://schemas.openxmlformats.org/officeDocument/2006/math" xmlns:v="urn:schemas-microsoft-com:vml" xmlns:wp14="http://schemas.microsoft.com/office/word/2010/wordprocessingDrawing" xmlns:wp="http://schemas.openxmlformats.org/drawingml/2006/wordprocessingDrawing" xmlns:w10="urn:schemas-microsoft-com:office:word" xmlns:w="http://schemas.openxmlformats.org/wordprocessingml/2006/main" xmlns:w14="http://schemas.microsoft.com/office/word/2010/wordml" xmlns:w15="http://schemas.microsoft.com/office/word/2012/wordml" xmlns:w16cex="http://schemas.microsoft.com/office/word/2018/wordml/cex" xmlns:w16cid="http://schemas.microsoft.com/office/word/2016/wordml/cid" xmlns:w16="http://schemas.microsoft.com/office/word/2018/wordml" xmlns:w16sdtdh="http://schemas.microsoft.com/office/word/2020/wordml/sdtdatahash" xmlns:w16se="http://schemas.microsoft.com/office/word/2015/wordml/symex" xmlns:wpg="http://schemas.microsoft.com/office/word/2010/wordprocessingGroup" xmlns:wpi="http://schemas.microsoft.com/office/word/2010/wordprocessingInk" xmlns:wne="http://schemas.microsoft.com/office/word/2006/wordml" xmlns:wps="http://schemas.microsoft.com/office/word/2010/wordprocessingShape" mc:Ignorable="w14 w15 w16se w16cid w16 w16cex w16sdtdh wp14">
   <w:body>
     <w:p>
       <w:pPr>
@@ -208,7 +208,6 @@
               <w:listItem w:displayText="Archive Course" w:value="Archive Course"/>
             </w:dropDownList>
           </w:sdtPr>
-          <w:sdtEndPr/>
           <w:sdtContent>
             <w:permStart w:id="247166864" w:edGrp="everyone" w:displacedByCustomXml="prev"/>
             <w:tc>
@@ -249,7 +248,7 @@
               <w:tabs>
                 <w:tab w:val="right" w:pos="5187"/>
               </w:tabs>
-              <w:spacing w:line="276" w:lineRule="auto"/>
+              <w:spacing w:after="0" w:line="276" w:lineRule="auto"/>
               <w:rPr>
                 <w:b/>
               </w:rPr>
@@ -267,16 +266,16 @@
               <w:tabs>
                 <w:tab w:val="right" w:pos="5187"/>
               </w:tabs>
-              <w:spacing w:line="276" w:lineRule="auto"/>
-              <w:rPr>
-                <w:b/>
-              </w:rPr>
-            </w:pPr>
-            <w:r>
-              <w:rPr>
-                <w:b/>
-              </w:rPr>
-              <w:t xml:space="preserve">1. Restore variable credit, </w:t>
+              <w:spacing w:after="0" w:line="276" w:lineRule="auto"/>
+              <w:rPr>
+                <w:bCs/>
+              </w:rPr>
+            </w:pPr>
+            <w:r>
+              <w:rPr>
+                <w:bCs/>
+              </w:rPr>
+              <w:t xml:space="preserve">1. Variable credit - background and justification attached </w:t>
             </w:r>
           </w:p>
           <w:p>
@@ -291,7 +290,7 @@
             </w:pPr>
             <w:r>
               <w:rPr>
-                <w:b/>
+                <w:bCs/>
               </w:rPr>
               <w:t>2. Update MCO for accuracy and relevance</w:t>
             </w:r>
@@ -334,7 +333,6 @@
               <w:listItem w:displayText="Fall 2024" w:value="Fall 2024"/>
             </w:dropDownList>
           </w:sdtPr>
-          <w:sdtEndPr/>
           <w:sdtContent>
             <w:permStart w:id="997081180" w:edGrp="everyone" w:displacedByCustomXml="prev"/>
             <w:tc>
@@ -442,7 +440,6 @@
               <w:listItem w:displayText="Fall 2024" w:value="Fall 2024"/>
             </w:dropDownList>
           </w:sdtPr>
-          <w:sdtEndPr/>
           <w:sdtContent>
             <w:permStart w:id="335230639" w:edGrp="everyone" w:displacedByCustomXml="prev"/>
             <w:tc>
@@ -1675,7 +1672,6 @@
               <w:listItem w:displayText="LEC &amp; CLIN" w:value="LEC &amp; CLIN"/>
             </w:dropDownList>
           </w:sdtPr>
-          <w:sdtEndPr/>
           <w:sdtContent>
             <w:permStart w:id="403002230" w:edGrp="everyone" w:displacedByCustomXml="prev"/>
             <w:tc>
@@ -1691,7 +1687,7 @@
                   <w:spacing w:line="276" w:lineRule="auto"/>
                 </w:pPr>
                 <w:r>
-                  <w:t>LEC &amp; LAB</w:t>
+                  <w:t>LEC</w:t>
                 </w:r>
               </w:p>
             </w:tc>
@@ -1735,7 +1731,6 @@
               <w:listItem w:displayText="LEC &amp; CLIN" w:value="LEC &amp; CLIN"/>
             </w:dropDownList>
           </w:sdtPr>
-          <w:sdtEndPr/>
           <w:sdtContent>
             <w:permStart w:id="812786217" w:edGrp="everyone" w:displacedByCustomXml="prev"/>
             <w:tc>
@@ -1751,7 +1746,7 @@
                   <w:spacing w:line="276" w:lineRule="auto"/>
                 </w:pPr>
                 <w:r>
-                  <w:t>LEC &amp; LAB</w:t>
+                  <w:t>LEC</w:t>
                 </w:r>
               </w:p>
             </w:tc>
@@ -2048,7 +2043,6 @@
               <w:listItem w:displayText="No" w:value="No"/>
             </w:dropDownList>
           </w:sdtPr>
-          <w:sdtEndPr/>
           <w:sdtContent>
             <w:permStart w:id="478289475" w:edGrp="everyone" w:displacedByCustomXml="prev"/>
             <w:tc>
@@ -2064,7 +2058,7 @@
                   <w:spacing w:line="276" w:lineRule="auto"/>
                 </w:pPr>
                 <w:r>
-                  <w:t>Yes</w:t>
+                  <w:t>No</w:t>
                 </w:r>
               </w:p>
             </w:tc>
@@ -2104,7 +2098,6 @@
               <w:listItem w:displayText="No" w:value="No"/>
             </w:dropDownList>
           </w:sdtPr>
-          <w:sdtEndPr/>
           <w:sdtContent>
             <w:permStart w:id="12927857" w:edGrp="everyone" w:displacedByCustomXml="prev"/>
             <w:tc>
@@ -2120,7 +2113,7 @@
                   <w:spacing w:line="276" w:lineRule="auto"/>
                 </w:pPr>
                 <w:r>
-                  <w:t>Yes</w:t>
+                  <w:t>No</w:t>
                 </w:r>
               </w:p>
             </w:tc>
@@ -2164,7 +2157,6 @@
               <w:listItem w:displayText="No Grade" w:value="No Grade"/>
             </w:dropDownList>
           </w:sdtPr>
-          <w:sdtEndPr/>
           <w:sdtContent>
             <w:permStart w:id="216019941" w:edGrp="everyone" w:displacedByCustomXml="prev"/>
             <w:tc>
@@ -2222,7 +2214,6 @@
               <w:listItem w:displayText="No Grade" w:value="No Grade"/>
             </w:dropDownList>
           </w:sdtPr>
-          <w:sdtEndPr/>
           <w:sdtContent>
             <w:permStart w:id="1549742205" w:edGrp="everyone" w:displacedByCustomXml="prev"/>
             <w:tc>
@@ -2281,7 +2272,6 @@
               <w:listItem w:displayText="No Consent" w:value="No Consent"/>
             </w:dropDownList>
           </w:sdtPr>
-          <w:sdtEndPr/>
           <w:sdtContent>
             <w:tc>
               <w:tcPr>
@@ -2338,7 +2328,6 @@
               <w:listItem w:displayText="No Consent" w:value="No Consent"/>
             </w:dropDownList>
           </w:sdtPr>
-          <w:sdtEndPr/>
           <w:sdtContent>
             <w:permStart w:id="924067946" w:edGrp="everyone" w:displacedByCustomXml="prev"/>
             <w:tc>
@@ -2397,7 +2386,6 @@
               <w:listItem w:displayText="Hidden in Search" w:value="Hidden in Search"/>
             </w:dropDownList>
           </w:sdtPr>
-          <w:sdtEndPr/>
           <w:sdtContent>
             <w:tc>
               <w:tcPr>
@@ -2454,7 +2442,6 @@
               <w:listItem w:displayText="Hidden in Search" w:value="Hidden in Search"/>
             </w:dropDownList>
           </w:sdtPr>
-          <w:sdtEndPr/>
           <w:sdtContent>
             <w:permStart w:id="472845786" w:edGrp="everyone" w:displacedByCustomXml="prev"/>
             <w:tc>
@@ -4461,7 +4448,6 @@
               <w:listItem w:displayText="Unlisted Elective" w:value="Unlisted Elective"/>
             </w:dropDownList>
           </w:sdtPr>
-          <w:sdtEndPr/>
           <w:sdtContent>
             <w:permStart w:id="302592793" w:edGrp="everyone" w:displacedByCustomXml="prev"/>
             <w:tc>
@@ -4539,7 +4525,6 @@
               <w:listItem w:displayText="Unlisted Elective" w:value="Unlisted Elective"/>
             </w:dropDownList>
           </w:sdtPr>
-          <w:sdtEndPr/>
           <w:sdtContent>
             <w:permStart w:id="200112299" w:edGrp="everyone" w:displacedByCustomXml="prev"/>
             <w:tc>
@@ -4622,7 +4607,6 @@
               <w:listItem w:displayText="Unlisted Elective" w:value="Unlisted Elective"/>
             </w:dropDownList>
           </w:sdtPr>
-          <w:sdtEndPr/>
           <w:sdtContent>
             <w:permStart w:id="2081511956" w:edGrp="everyone" w:displacedByCustomXml="prev"/>
             <w:tc>
@@ -4699,7 +4683,6 @@
               <w:listItem w:displayText="Unlisted Elective" w:value="Unlisted Elective"/>
             </w:dropDownList>
           </w:sdtPr>
-          <w:sdtEndPr/>
           <w:sdtContent>
             <w:permStart w:id="678374717" w:edGrp="everyone" w:displacedByCustomXml="prev"/>
             <w:tc>
@@ -4782,7 +4765,6 @@
               <w:listItem w:displayText="Unlisted Elective" w:value="Unlisted Elective"/>
             </w:dropDownList>
           </w:sdtPr>
-          <w:sdtEndPr/>
           <w:sdtContent>
             <w:permStart w:id="173022443" w:edGrp="everyone" w:displacedByCustomXml="prev"/>
             <w:tc>
@@ -4859,7 +4841,6 @@
               <w:listItem w:displayText="Unlisted Elective" w:value="Unlisted Elective"/>
             </w:dropDownList>
           </w:sdtPr>
-          <w:sdtEndPr/>
           <w:sdtContent>
             <w:permStart w:id="934237043" w:edGrp="everyone" w:displacedByCustomXml="prev"/>
             <w:tc>
@@ -5000,7 +4981,6 @@
               <w:listItem w:displayText="I don't know." w:value="I don't know."/>
             </w:dropDownList>
           </w:sdtPr>
-          <w:sdtEndPr/>
           <w:sdtContent>
             <w:tc>
               <w:tcPr>
@@ -5065,7 +5045,6 @@
               <w:listItem w:displayText="I don't know" w:value="I don't know"/>
             </w:dropDownList>
           </w:sdtPr>
-          <w:sdtEndPr/>
           <w:sdtContent>
             <w:tc>
               <w:tcPr>
@@ -5493,7 +5472,6 @@
               <w:listItem w:displayText="Academic &amp; WF Transfer" w:value="Academic &amp; WF Transfer"/>
             </w:dropDownList>
           </w:sdtPr>
-          <w:sdtEndPr/>
           <w:sdtContent>
             <w:permStart w:id="438248593" w:edGrp="everyone" w:displacedByCustomXml="prev"/>
             <w:tc>
@@ -5553,7 +5531,6 @@
               <w:listItem w:displayText="Academic &amp; WF Transfer" w:value="Academic &amp; WF Transfer"/>
             </w:dropDownList>
           </w:sdtPr>
-          <w:sdtEndPr/>
           <w:sdtContent>
             <w:permStart w:id="1488061235" w:edGrp="everyone" w:displacedByCustomXml="prev"/>
             <w:tc>
@@ -5644,7 +5621,6 @@
               <w:listItem w:displayText="200WTMGT" w:value="200WTMGT"/>
             </w:dropDownList>
           </w:sdtPr>
-          <w:sdtEndPr/>
           <w:sdtContent>
             <w:permStart w:id="620120156" w:edGrp="everyone" w:displacedByCustomXml="prev"/>
             <w:tc>
@@ -5728,7 +5704,6 @@
               <w:listItem w:displayText="200WTMGT" w:value="200WTMGT"/>
             </w:dropDownList>
           </w:sdtPr>
-          <w:sdtEndPr/>
           <w:sdtContent>
             <w:permStart w:id="1658409471" w:edGrp="everyone" w:displacedByCustomXml="prev"/>
             <w:tc>
@@ -5794,7 +5769,6 @@
               <w:listItem w:displayText="5-Self Support" w:value="5-Self Support"/>
             </w:dropDownList>
           </w:sdtPr>
-          <w:sdtEndPr/>
           <w:sdtContent>
             <w:permStart w:id="1046031630" w:edGrp="everyone" w:displacedByCustomXml="prev"/>
             <w:tc>
@@ -5854,7 +5828,6 @@
               <w:listItem w:displayText="5-Self Support" w:value="5-Self Support"/>
             </w:dropDownList>
           </w:sdtPr>
-          <w:sdtEndPr/>
           <w:sdtContent>
             <w:permStart w:id="100296837" w:edGrp="everyone" w:displacedByCustomXml="prev"/>
             <w:tc>
@@ -5926,7 +5899,6 @@
               <w:listItem w:displayText="Workforce Supplemental" w:value="Workforce Supplemental"/>
             </w:dropDownList>
           </w:sdtPr>
-          <w:sdtEndPr/>
           <w:sdtContent>
             <w:permStart w:id="1687378088" w:edGrp="everyone" w:displacedByCustomXml="prev"/>
             <w:tc>
@@ -5987,7 +5959,6 @@
               <w:listItem w:displayText="Workforce Supplemental" w:value="Workforce Supplemental"/>
             </w:dropDownList>
           </w:sdtPr>
-          <w:sdtEndPr/>
           <w:sdtContent>
             <w:permStart w:id="722869170" w:edGrp="everyone" w:displacedByCustomXml="prev"/>
             <w:tc>
@@ -6051,7 +6022,6 @@
               <w:listItem w:displayText="Yes" w:value="Yes"/>
             </w:dropDownList>
           </w:sdtPr>
-          <w:sdtEndPr/>
           <w:sdtContent>
             <w:permStart w:id="770133261" w:edGrp="everyone" w:displacedByCustomXml="prev"/>
             <w:tc>
@@ -6111,7 +6081,6 @@
               <w:listItem w:displayText="Yes" w:value="Yes"/>
             </w:dropDownList>
           </w:sdtPr>
-          <w:sdtEndPr/>
           <w:sdtContent>
             <w:permStart w:id="1110191234" w:edGrp="everyone" w:displacedByCustomXml="prev"/>
             <w:tc>
@@ -6180,7 +6149,6 @@
               <w:listItem w:displayText="10" w:value="10"/>
             </w:dropDownList>
           </w:sdtPr>
-          <w:sdtEndPr/>
           <w:sdtContent>
             <w:permStart w:id="860380861" w:edGrp="everyone" w:displacedByCustomXml="prev"/>
             <w:tc>
@@ -6246,7 +6214,6 @@
               <w:listItem w:displayText="10" w:value="10"/>
             </w:dropDownList>
           </w:sdtPr>
-          <w:sdtEndPr/>
           <w:sdtContent>
             <w:permStart w:id="200803404" w:edGrp="everyone" w:displacedByCustomXml="prev"/>
             <w:tc>
@@ -7088,7 +7055,7 @@
 </file>
 
 <file path=word/endnotes.xml><?xml version="1.0" encoding="utf-8"?>
-<w:endnotes xmlns:wpc="http://schemas.microsoft.com/office/word/2010/wordprocessingCanvas" xmlns:cx="http://schemas.microsoft.com/office/drawing/2014/chartex" xmlns:cx1="http://schemas.microsoft.com/office/drawing/2015/9/8/chartex" xmlns:cx2="http://schemas.microsoft.com/office/drawing/2015/10/21/chartex" xmlns:cx3="http://schemas.microsoft.com/office/drawing/2016/5/9/chartex" xmlns:cx4="http://schemas.microsoft.com/office/drawing/2016/5/10/chartex" xmlns:cx5="http://schemas.microsoft.com/office/drawing/2016/5/11/chartex" xmlns:cx6="http://schemas.microsoft.com/office/drawing/2016/5/12/chartex" xmlns:cx7="http://schemas.microsoft.com/office/drawing/2016/5/13/chartex" xmlns:cx8="http://schemas.microsoft.com/office/drawing/2016/5/14/chartex" xmlns:mc="http://schemas.openxmlformats.org/markup-compatibility/2006" xmlns:aink="http://schemas.microsoft.com/office/drawing/2016/ink" xmlns:am3d="http://schemas.microsoft.com/office/drawing/2017/model3d" xmlns:o="urn:schemas-microsoft-com:office:office" xmlns:r="http://schemas.openxmlformats.org/officeDocument/2006/relationships" xmlns:m="http://schemas.openxmlformats.org/officeDocument/2006/math" xmlns:v="urn:schemas-microsoft-com:vml" xmlns:wp14="http://schemas.microsoft.com/office/word/2010/wordprocessingDrawing" xmlns:wp="http://schemas.openxmlformats.org/drawingml/2006/wordprocessingDrawing" xmlns:w10="urn:schemas-microsoft-com:office:word" xmlns:w="http://schemas.openxmlformats.org/wordprocessingml/2006/main" xmlns:w14="http://schemas.microsoft.com/office/word/2010/wordml" xmlns:w15="http://schemas.microsoft.com/office/word/2012/wordml" xmlns:w16cex="http://schemas.microsoft.com/office/word/2018/wordml/cex" xmlns:w16cid="http://schemas.microsoft.com/office/word/2016/wordml/cid" xmlns:w16="http://schemas.microsoft.com/office/word/2018/wordml" xmlns:w16sdtdh="http://schemas.microsoft.com/office/word/2020/wordml/sdtdatahash" xmlns:w16se="http://schemas.microsoft.com/office/word/2015/wordml/symex" xmlns:wpg="http://schemas.microsoft.com/office/word/2010/wordprocessingGroup" xmlns:wpi="http://schemas.microsoft.com/office/word/2010/wordprocessingInk" xmlns:wne="http://schemas.microsoft.com/office/word/2006/wordml" xmlns:wps="http://schemas.microsoft.com/office/word/2010/wordprocessingShape" mc:Ignorable="w14 w15 w16se w16cid w16 w16cex w16sdtdh wp14">
+<w:endnotes xmlns:wpc="http://schemas.microsoft.com/office/word/2010/wordprocessingCanvas" xmlns:cx="http://schemas.microsoft.com/office/drawing/2014/chartex" xmlns:cx1="http://schemas.microsoft.com/office/drawing/2015/9/8/chartex" xmlns:cx2="http://schemas.microsoft.com/office/drawing/2015/10/21/chartex" xmlns:cx3="http://schemas.microsoft.com/office/drawing/2016/5/9/chartex" xmlns:cx4="http://schemas.microsoft.com/office/drawing/2016/5/10/chartex" xmlns:cx5="http://schemas.microsoft.com/office/drawing/2016/5/11/chartex" xmlns:cx6="http://schemas.microsoft.com/office/drawing/2016/5/12/chartex" xmlns:cx7="http://schemas.microsoft.com/office/drawing/2016/5/13/chartex" xmlns:cx8="http://schemas.microsoft.com/office/drawing/2016/5/14/chartex" xmlns:mc="http://schemas.openxmlformats.org/markup-compatibility/2006" xmlns:aink="http://schemas.microsoft.com/office/drawing/2016/ink" xmlns:am3d="http://schemas.microsoft.com/office/drawing/2017/model3d" xmlns:o="urn:schemas-microsoft-com:office:office" xmlns:oel="http://schemas.microsoft.com/office/2019/extlst" xmlns:r="http://schemas.openxmlformats.org/officeDocument/2006/relationships" xmlns:m="http://schemas.openxmlformats.org/officeDocument/2006/math" xmlns:v="urn:schemas-microsoft-com:vml" xmlns:wp14="http://schemas.microsoft.com/office/word/2010/wordprocessingDrawing" xmlns:wp="http://schemas.openxmlformats.org/drawingml/2006/wordprocessingDrawing" xmlns:w10="urn:schemas-microsoft-com:office:word" xmlns:w="http://schemas.openxmlformats.org/wordprocessingml/2006/main" xmlns:w14="http://schemas.microsoft.com/office/word/2010/wordml" xmlns:w15="http://schemas.microsoft.com/office/word/2012/wordml" xmlns:w16cex="http://schemas.microsoft.com/office/word/2018/wordml/cex" xmlns:w16cid="http://schemas.microsoft.com/office/word/2016/wordml/cid" xmlns:w16="http://schemas.microsoft.com/office/word/2018/wordml" xmlns:w16sdtdh="http://schemas.microsoft.com/office/word/2020/wordml/sdtdatahash" xmlns:w16se="http://schemas.microsoft.com/office/word/2015/wordml/symex" xmlns:wpg="http://schemas.microsoft.com/office/word/2010/wordprocessingGroup" xmlns:wpi="http://schemas.microsoft.com/office/word/2010/wordprocessingInk" xmlns:wne="http://schemas.microsoft.com/office/word/2006/wordml" xmlns:wps="http://schemas.microsoft.com/office/word/2010/wordprocessingShape" mc:Ignorable="w14 w15 w16se w16cid w16 w16cex w16sdtdh wp14">
   <w:endnote w:type="separator" w:id="-1">
     <w:p>
       <w:pPr>
@@ -7120,7 +7087,7 @@
 </file>
 
 <file path=word/footer1.xml><?xml version="1.0" encoding="utf-8"?>
-<w:ftr xmlns:wpc="http://schemas.microsoft.com/office/word/2010/wordprocessingCanvas" xmlns:cx="http://schemas.microsoft.com/office/drawing/2014/chartex" xmlns:cx1="http://schemas.microsoft.com/office/drawing/2015/9/8/chartex" xmlns:cx2="http://schemas.microsoft.com/office/drawing/2015/10/21/chartex" xmlns:cx3="http://schemas.microsoft.com/office/drawing/2016/5/9/chartex" xmlns:cx4="http://schemas.microsoft.com/office/drawing/2016/5/10/chartex" xmlns:cx5="http://schemas.microsoft.com/office/drawing/2016/5/11/chartex" xmlns:cx6="http://schemas.microsoft.com/office/drawing/2016/5/12/chartex" xmlns:cx7="http://schemas.microsoft.com/office/drawing/2016/5/13/chartex" xmlns:cx8="http://schemas.microsoft.com/office/drawing/2016/5/14/chartex" xmlns:mc="http://schemas.openxmlformats.org/markup-compatibility/2006" xmlns:aink="http://schemas.microsoft.com/office/drawing/2016/ink" xmlns:am3d="http://schemas.microsoft.com/office/drawing/2017/model3d" xmlns:o="urn:schemas-microsoft-com:office:office" xmlns:r="http://schemas.openxmlformats.org/officeDocument/2006/relationships" xmlns:m="http://schemas.openxmlformats.org/officeDocument/2006/math" xmlns:v="urn:schemas-microsoft-com:vml" xmlns:wp14="http://schemas.microsoft.com/office/word/2010/wordprocessingDrawing" xmlns:wp="http://schemas.openxmlformats.org/drawingml/2006/wordprocessingDrawing" xmlns:w10="urn:schemas-microsoft-com:office:word" xmlns:w="http://schemas.openxmlformats.org/wordprocessingml/2006/main" xmlns:w14="http://schemas.microsoft.com/office/word/2010/wordml" xmlns:w15="http://schemas.microsoft.com/office/word/2012/wordml" xmlns:w16cex="http://schemas.microsoft.com/office/word/2018/wordml/cex" xmlns:w16cid="http://schemas.microsoft.com/office/word/2016/wordml/cid" xmlns:w16="http://schemas.microsoft.com/office/word/2018/wordml" xmlns:w16sdtdh="http://schemas.microsoft.com/office/word/2020/wordml/sdtdatahash" xmlns:w16se="http://schemas.microsoft.com/office/word/2015/wordml/symex" xmlns:wpg="http://schemas.microsoft.com/office/word/2010/wordprocessingGroup" xmlns:wpi="http://schemas.microsoft.com/office/word/2010/wordprocessingInk" xmlns:wne="http://schemas.microsoft.com/office/word/2006/wordml" xmlns:wps="http://schemas.microsoft.com/office/word/2010/wordprocessingShape" mc:Ignorable="w14 w15 w16se w16cid w16 w16cex w16sdtdh wp14">
+<w:ftr xmlns:wpc="http://schemas.microsoft.com/office/word/2010/wordprocessingCanvas" xmlns:cx="http://schemas.microsoft.com/office/drawing/2014/chartex" xmlns:cx1="http://schemas.microsoft.com/office/drawing/2015/9/8/chartex" xmlns:cx2="http://schemas.microsoft.com/office/drawing/2015/10/21/chartex" xmlns:cx3="http://schemas.microsoft.com/office/drawing/2016/5/9/chartex" xmlns:cx4="http://schemas.microsoft.com/office/drawing/2016/5/10/chartex" xmlns:cx5="http://schemas.microsoft.com/office/drawing/2016/5/11/chartex" xmlns:cx6="http://schemas.microsoft.com/office/drawing/2016/5/12/chartex" xmlns:cx7="http://schemas.microsoft.com/office/drawing/2016/5/13/chartex" xmlns:cx8="http://schemas.microsoft.com/office/drawing/2016/5/14/chartex" xmlns:mc="http://schemas.openxmlformats.org/markup-compatibility/2006" xmlns:aink="http://schemas.microsoft.com/office/drawing/2016/ink" xmlns:am3d="http://schemas.microsoft.com/office/drawing/2017/model3d" xmlns:o="urn:schemas-microsoft-com:office:office" xmlns:oel="http://schemas.microsoft.com/office/2019/extlst" xmlns:r="http://schemas.openxmlformats.org/officeDocument/2006/relationships" xmlns:m="http://schemas.openxmlformats.org/officeDocument/2006/math" xmlns:v="urn:schemas-microsoft-com:vml" xmlns:wp14="http://schemas.microsoft.com/office/word/2010/wordprocessingDrawing" xmlns:wp="http://schemas.openxmlformats.org/drawingml/2006/wordprocessingDrawing" xmlns:w10="urn:schemas-microsoft-com:office:word" xmlns:w="http://schemas.openxmlformats.org/wordprocessingml/2006/main" xmlns:w14="http://schemas.microsoft.com/office/word/2010/wordml" xmlns:w15="http://schemas.microsoft.com/office/word/2012/wordml" xmlns:w16cex="http://schemas.microsoft.com/office/word/2018/wordml/cex" xmlns:w16cid="http://schemas.microsoft.com/office/word/2016/wordml/cid" xmlns:w16="http://schemas.microsoft.com/office/word/2018/wordml" xmlns:w16sdtdh="http://schemas.microsoft.com/office/word/2020/wordml/sdtdatahash" xmlns:w16se="http://schemas.microsoft.com/office/word/2015/wordml/symex" xmlns:wpg="http://schemas.microsoft.com/office/word/2010/wordprocessingGroup" xmlns:wpi="http://schemas.microsoft.com/office/word/2010/wordprocessingInk" xmlns:wne="http://schemas.microsoft.com/office/word/2006/wordml" xmlns:wps="http://schemas.microsoft.com/office/word/2010/wordprocessingShape" mc:Ignorable="w14 w15 w16se w16cid w16 w16cex w16sdtdh wp14">
   <w:sdt>
     <w:sdtPr>
       <w:id w:val="-163865125"/>
@@ -7173,7 +7140,7 @@
 </file>
 
 <file path=word/footnotes.xml><?xml version="1.0" encoding="utf-8"?>
-<w:footnotes xmlns:wpc="http://schemas.microsoft.com/office/word/2010/wordprocessingCanvas" xmlns:cx="http://schemas.microsoft.com/office/drawing/2014/chartex" xmlns:cx1="http://schemas.microsoft.com/office/drawing/2015/9/8/chartex" xmlns:cx2="http://schemas.microsoft.com/office/drawing/2015/10/21/chartex" xmlns:cx3="http://schemas.microsoft.com/office/drawing/2016/5/9/chartex" xmlns:cx4="http://schemas.microsoft.com/office/drawing/2016/5/10/chartex" xmlns:cx5="http://schemas.microsoft.com/office/drawing/2016/5/11/chartex" xmlns:cx6="http://schemas.microsoft.com/office/drawing/2016/5/12/chartex" xmlns:cx7="http://schemas.microsoft.com/office/drawing/2016/5/13/chartex" xmlns:cx8="http://schemas.microsoft.com/office/drawing/2016/5/14/chartex" xmlns:mc="http://schemas.openxmlformats.org/markup-compatibility/2006" xmlns:aink="http://schemas.microsoft.com/office/drawing/2016/ink" xmlns:am3d="http://schemas.microsoft.com/office/drawing/2017/model3d" xmlns:o="urn:schemas-microsoft-com:office:office" xmlns:r="http://schemas.openxmlformats.org/officeDocument/2006/relationships" xmlns:m="http://schemas.openxmlformats.org/officeDocument/2006/math" xmlns:v="urn:schemas-microsoft-com:vml" xmlns:wp14="http://schemas.microsoft.com/office/word/2010/wordprocessingDrawing" xmlns:wp="http://schemas.openxmlformats.org/drawingml/2006/wordprocessingDrawing" xmlns:w10="urn:schemas-microsoft-com:office:word" xmlns:w="http://schemas.openxmlformats.org/wordprocessingml/2006/main" xmlns:w14="http://schemas.microsoft.com/office/word/2010/wordml" xmlns:w15="http://schemas.microsoft.com/office/word/2012/wordml" xmlns:w16cex="http://schemas.microsoft.com/office/word/2018/wordml/cex" xmlns:w16cid="http://schemas.microsoft.com/office/word/2016/wordml/cid" xmlns:w16="http://schemas.microsoft.com/office/word/2018/wordml" xmlns:w16sdtdh="http://schemas.microsoft.com/office/word/2020/wordml/sdtdatahash" xmlns:w16se="http://schemas.microsoft.com/office/word/2015/wordml/symex" xmlns:wpg="http://schemas.microsoft.com/office/word/2010/wordprocessingGroup" xmlns:wpi="http://schemas.microsoft.com/office/word/2010/wordprocessingInk" xmlns:wne="http://schemas.microsoft.com/office/word/2006/wordml" xmlns:wps="http://schemas.microsoft.com/office/word/2010/wordprocessingShape" mc:Ignorable="w14 w15 w16se w16cid w16 w16cex w16sdtdh wp14">
+<w:footnotes xmlns:wpc="http://schemas.microsoft.com/office/word/2010/wordprocessingCanvas" xmlns:cx="http://schemas.microsoft.com/office/drawing/2014/chartex" xmlns:cx1="http://schemas.microsoft.com/office/drawing/2015/9/8/chartex" xmlns:cx2="http://schemas.microsoft.com/office/drawing/2015/10/21/chartex" xmlns:cx3="http://schemas.microsoft.com/office/drawing/2016/5/9/chartex" xmlns:cx4="http://schemas.microsoft.com/office/drawing/2016/5/10/chartex" xmlns:cx5="http://schemas.microsoft.com/office/drawing/2016/5/11/chartex" xmlns:cx6="http://schemas.microsoft.com/office/drawing/2016/5/12/chartex" xmlns:cx7="http://schemas.microsoft.com/office/drawing/2016/5/13/chartex" xmlns:cx8="http://schemas.microsoft.com/office/drawing/2016/5/14/chartex" xmlns:mc="http://schemas.openxmlformats.org/markup-compatibility/2006" xmlns:aink="http://schemas.microsoft.com/office/drawing/2016/ink" xmlns:am3d="http://schemas.microsoft.com/office/drawing/2017/model3d" xmlns:o="urn:schemas-microsoft-com:office:office" xmlns:oel="http://schemas.microsoft.com/office/2019/extlst" xmlns:r="http://schemas.openxmlformats.org/officeDocument/2006/relationships" xmlns:m="http://schemas.openxmlformats.org/officeDocument/2006/math" xmlns:v="urn:schemas-microsoft-com:vml" xmlns:wp14="http://schemas.microsoft.com/office/word/2010/wordprocessingDrawing" xmlns:wp="http://schemas.openxmlformats.org/drawingml/2006/wordprocessingDrawing" xmlns:w10="urn:schemas-microsoft-com:office:word" xmlns:w="http://schemas.openxmlformats.org/wordprocessingml/2006/main" xmlns:w14="http://schemas.microsoft.com/office/word/2010/wordml" xmlns:w15="http://schemas.microsoft.com/office/word/2012/wordml" xmlns:w16cex="http://schemas.microsoft.com/office/word/2018/wordml/cex" xmlns:w16cid="http://schemas.microsoft.com/office/word/2016/wordml/cid" xmlns:w16="http://schemas.microsoft.com/office/word/2018/wordml" xmlns:w16sdtdh="http://schemas.microsoft.com/office/word/2020/wordml/sdtdatahash" xmlns:w16se="http://schemas.microsoft.com/office/word/2015/wordml/symex" xmlns:wpg="http://schemas.microsoft.com/office/word/2010/wordprocessingGroup" xmlns:wpi="http://schemas.microsoft.com/office/word/2010/wordprocessingInk" xmlns:wne="http://schemas.microsoft.com/office/word/2006/wordml" xmlns:wps="http://schemas.microsoft.com/office/word/2010/wordprocessingShape" mc:Ignorable="w14 w15 w16se w16cid w16 w16cex w16sdtdh wp14">
   <w:footnote w:type="separator" w:id="-1">
     <w:p>
       <w:pPr>
@@ -7205,7 +7172,7 @@
 </file>
 
 <file path=word/header1.xml><?xml version="1.0" encoding="utf-8"?>
-<w:hdr xmlns:wpc="http://schemas.microsoft.com/office/word/2010/wordprocessingCanvas" xmlns:cx="http://schemas.microsoft.com/office/drawing/2014/chartex" xmlns:cx1="http://schemas.microsoft.com/office/drawing/2015/9/8/chartex" xmlns:cx2="http://schemas.microsoft.com/office/drawing/2015/10/21/chartex" xmlns:cx3="http://schemas.microsoft.com/office/drawing/2016/5/9/chartex" xmlns:cx4="http://schemas.microsoft.com/office/drawing/2016/5/10/chartex" xmlns:cx5="http://schemas.microsoft.com/office/drawing/2016/5/11/chartex" xmlns:cx6="http://schemas.microsoft.com/office/drawing/2016/5/12/chartex" xmlns:cx7="http://schemas.microsoft.com/office/drawing/2016/5/13/chartex" xmlns:cx8="http://schemas.microsoft.com/office/drawing/2016/5/14/chartex" xmlns:mc="http://schemas.openxmlformats.org/markup-compatibility/2006" xmlns:aink="http://schemas.microsoft.com/office/drawing/2016/ink" xmlns:am3d="http://schemas.microsoft.com/office/drawing/2017/model3d" xmlns:o="urn:schemas-microsoft-com:office:office" xmlns:r="http://schemas.openxmlformats.org/officeDocument/2006/relationships" xmlns:m="http://schemas.openxmlformats.org/officeDocument/2006/math" xmlns:v="urn:schemas-microsoft-com:vml" xmlns:wp14="http://schemas.microsoft.com/office/word/2010/wordprocessingDrawing" xmlns:wp="http://schemas.openxmlformats.org/drawingml/2006/wordprocessingDrawing" xmlns:w10="urn:schemas-microsoft-com:office:word" xmlns:w="http://schemas.openxmlformats.org/wordprocessingml/2006/main" xmlns:w14="http://schemas.microsoft.com/office/word/2010/wordml" xmlns:w15="http://schemas.microsoft.com/office/word/2012/wordml" xmlns:w16cex="http://schemas.microsoft.com/office/word/2018/wordml/cex" xmlns:w16cid="http://schemas.microsoft.com/office/word/2016/wordml/cid" xmlns:w16="http://schemas.microsoft.com/office/word/2018/wordml" xmlns:w16sdtdh="http://schemas.microsoft.com/office/word/2020/wordml/sdtdatahash" xmlns:w16se="http://schemas.microsoft.com/office/word/2015/wordml/symex" xmlns:wpg="http://schemas.microsoft.com/office/word/2010/wordprocessingGroup" xmlns:wpi="http://schemas.microsoft.com/office/word/2010/wordprocessingInk" xmlns:wne="http://schemas.microsoft.com/office/word/2006/wordml" xmlns:wps="http://schemas.microsoft.com/office/word/2010/wordprocessingShape" mc:Ignorable="w14 w15 w16se w16cid w16 w16cex w16sdtdh wp14">
+<w:hdr xmlns:wpc="http://schemas.microsoft.com/office/word/2010/wordprocessingCanvas" xmlns:cx="http://schemas.microsoft.com/office/drawing/2014/chartex" xmlns:cx1="http://schemas.microsoft.com/office/drawing/2015/9/8/chartex" xmlns:cx2="http://schemas.microsoft.com/office/drawing/2015/10/21/chartex" xmlns:cx3="http://schemas.microsoft.com/office/drawing/2016/5/9/chartex" xmlns:cx4="http://schemas.microsoft.com/office/drawing/2016/5/10/chartex" xmlns:cx5="http://schemas.microsoft.com/office/drawing/2016/5/11/chartex" xmlns:cx6="http://schemas.microsoft.com/office/drawing/2016/5/12/chartex" xmlns:cx7="http://schemas.microsoft.com/office/drawing/2016/5/13/chartex" xmlns:cx8="http://schemas.microsoft.com/office/drawing/2016/5/14/chartex" xmlns:mc="http://schemas.openxmlformats.org/markup-compatibility/2006" xmlns:aink="http://schemas.microsoft.com/office/drawing/2016/ink" xmlns:am3d="http://schemas.microsoft.com/office/drawing/2017/model3d" xmlns:o="urn:schemas-microsoft-com:office:office" xmlns:oel="http://schemas.microsoft.com/office/2019/extlst" xmlns:r="http://schemas.openxmlformats.org/officeDocument/2006/relationships" xmlns:m="http://schemas.openxmlformats.org/officeDocument/2006/math" xmlns:v="urn:schemas-microsoft-com:vml" xmlns:wp14="http://schemas.microsoft.com/office/word/2010/wordprocessingDrawing" xmlns:wp="http://schemas.openxmlformats.org/drawingml/2006/wordprocessingDrawing" xmlns:w10="urn:schemas-microsoft-com:office:word" xmlns:w="http://schemas.openxmlformats.org/wordprocessingml/2006/main" xmlns:w14="http://schemas.microsoft.com/office/word/2010/wordml" xmlns:w15="http://schemas.microsoft.com/office/word/2012/wordml" xmlns:w16cex="http://schemas.microsoft.com/office/word/2018/wordml/cex" xmlns:w16cid="http://schemas.microsoft.com/office/word/2016/wordml/cid" xmlns:w16="http://schemas.microsoft.com/office/word/2018/wordml" xmlns:w16sdtdh="http://schemas.microsoft.com/office/word/2020/wordml/sdtdatahash" xmlns:w16se="http://schemas.microsoft.com/office/word/2015/wordml/symex" xmlns:wpg="http://schemas.microsoft.com/office/word/2010/wordprocessingGroup" xmlns:wpi="http://schemas.microsoft.com/office/word/2010/wordprocessingInk" xmlns:wne="http://schemas.microsoft.com/office/word/2006/wordml" xmlns:wps="http://schemas.microsoft.com/office/word/2010/wordprocessingShape" mc:Ignorable="w14 w15 w16se w16cid w16 w16cex w16sdtdh wp14">
   <w:p>
     <w:pPr>
       <w:spacing w:line="276" w:lineRule="auto"/>
@@ -7270,7 +7237,7 @@
             </wp:anchor>
           </w:drawing>
         </mc:Choice>
-        <mc:Fallback xmlns:oel="http://schemas.microsoft.com/office/2019/extlst">
+        <mc:Fallback>
           <w:pict>
             <v:line w14:anchorId="082A9771" id="Straight Connector 1" o:spid="_x0000_s1026" style="position:absolute;z-index:251658240;visibility:visible;mso-wrap-style:square;mso-wrap-distance-left:9pt;mso-wrap-distance-top:0;mso-wrap-distance-right:9pt;mso-wrap-distance-bottom:0;mso-position-horizontal:absolute;mso-position-horizontal-relative:text;mso-position-vertical:absolute;mso-position-vertical-relative:text" from="2.6pt,14.1pt" to="541.15pt,14.1pt" o:gfxdata="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" strokecolor="black [3213]" strokeweight=".5pt">
               <v:stroke joinstyle="miter"/>
@@ -7293,7 +7260,7 @@
 </file>
 
 <file path=word/numbering.xml><?xml version="1.0" encoding="utf-8"?>
-<w:numbering xmlns:wpc="http://schemas.microsoft.com/office/word/2010/wordprocessingCanvas" xmlns:cx="http://schemas.microsoft.com/office/drawing/2014/chartex" xmlns:cx1="http://schemas.microsoft.com/office/drawing/2015/9/8/chartex" xmlns:cx2="http://schemas.microsoft.com/office/drawing/2015/10/21/chartex" xmlns:cx3="http://schemas.microsoft.com/office/drawing/2016/5/9/chartex" xmlns:cx4="http://schemas.microsoft.com/office/drawing/2016/5/10/chartex" xmlns:cx5="http://schemas.microsoft.com/office/drawing/2016/5/11/chartex" xmlns:cx6="http://schemas.microsoft.com/office/drawing/2016/5/12/chartex" xmlns:cx7="http://schemas.microsoft.com/office/drawing/2016/5/13/chartex" xmlns:cx8="http://schemas.microsoft.com/office/drawing/2016/5/14/chartex" xmlns:mc="http://schemas.openxmlformats.org/markup-compatibility/2006" xmlns:aink="http://schemas.microsoft.com/office/drawing/2016/ink" xmlns:am3d="http://schemas.microsoft.com/office/drawing/2017/model3d" xmlns:o="urn:schemas-microsoft-com:office:office" xmlns:r="http://schemas.openxmlformats.org/officeDocument/2006/relationships" xmlns:m="http://schemas.openxmlformats.org/officeDocument/2006/math" xmlns:v="urn:schemas-microsoft-com:vml" xmlns:wp14="http://schemas.microsoft.com/office/word/2010/wordprocessingDrawing" xmlns:wp="http://schemas.openxmlformats.org/drawingml/2006/wordprocessingDrawing" xmlns:w10="urn:schemas-microsoft-com:office:word" xmlns:w="http://schemas.openxmlformats.org/wordprocessingml/2006/main" xmlns:w14="http://schemas.microsoft.com/office/word/2010/wordml" xmlns:w15="http://schemas.microsoft.com/office/word/2012/wordml" xmlns:w16cex="http://schemas.microsoft.com/office/word/2018/wordml/cex" xmlns:w16cid="http://schemas.microsoft.com/office/word/2016/wordml/cid" xmlns:w16="http://schemas.microsoft.com/office/word/2018/wordml" xmlns:w16sdtdh="http://schemas.microsoft.com/office/word/2020/wordml/sdtdatahash" xmlns:w16se="http://schemas.microsoft.com/office/word/2015/wordml/symex" xmlns:wpg="http://schemas.microsoft.com/office/word/2010/wordprocessingGroup" xmlns:wpi="http://schemas.microsoft.com/office/word/2010/wordprocessingInk" xmlns:wne="http://schemas.microsoft.com/office/word/2006/wordml" xmlns:wps="http://schemas.microsoft.com/office/word/2010/wordprocessingShape" mc:Ignorable="w14 w15 w16se w16cid w16 w16cex w16sdtdh wp14">
+<w:numbering xmlns:wpc="http://schemas.microsoft.com/office/word/2010/wordprocessingCanvas" xmlns:cx="http://schemas.microsoft.com/office/drawing/2014/chartex" xmlns:cx1="http://schemas.microsoft.com/office/drawing/2015/9/8/chartex" xmlns:cx2="http://schemas.microsoft.com/office/drawing/2015/10/21/chartex" xmlns:cx3="http://schemas.microsoft.com/office/drawing/2016/5/9/chartex" xmlns:cx4="http://schemas.microsoft.com/office/drawing/2016/5/10/chartex" xmlns:cx5="http://schemas.microsoft.com/office/drawing/2016/5/11/chartex" xmlns:cx6="http://schemas.microsoft.com/office/drawing/2016/5/12/chartex" xmlns:cx7="http://schemas.microsoft.com/office/drawing/2016/5/13/chartex" xmlns:cx8="http://schemas.microsoft.com/office/drawing/2016/5/14/chartex" xmlns:mc="http://schemas.openxmlformats.org/markup-compatibility/2006" xmlns:aink="http://schemas.microsoft.com/office/drawing/2016/ink" xmlns:am3d="http://schemas.microsoft.com/office/drawing/2017/model3d" xmlns:o="urn:schemas-microsoft-com:office:office" xmlns:oel="http://schemas.microsoft.com/office/2019/extlst" xmlns:r="http://schemas.openxmlformats.org/officeDocument/2006/relationships" xmlns:m="http://schemas.openxmlformats.org/officeDocument/2006/math" xmlns:v="urn:schemas-microsoft-com:vml" xmlns:wp14="http://schemas.microsoft.com/office/word/2010/wordprocessingDrawing" xmlns:wp="http://schemas.openxmlformats.org/drawingml/2006/wordprocessingDrawing" xmlns:w10="urn:schemas-microsoft-com:office:word" xmlns:w="http://schemas.openxmlformats.org/wordprocessingml/2006/main" xmlns:w14="http://schemas.microsoft.com/office/word/2010/wordml" xmlns:w15="http://schemas.microsoft.com/office/word/2012/wordml" xmlns:w16cex="http://schemas.microsoft.com/office/word/2018/wordml/cex" xmlns:w16cid="http://schemas.microsoft.com/office/word/2016/wordml/cid" xmlns:w16="http://schemas.microsoft.com/office/word/2018/wordml" xmlns:w16sdtdh="http://schemas.microsoft.com/office/word/2020/wordml/sdtdatahash" xmlns:w16se="http://schemas.microsoft.com/office/word/2015/wordml/symex" xmlns:wpg="http://schemas.microsoft.com/office/word/2010/wordprocessingGroup" xmlns:wpi="http://schemas.microsoft.com/office/word/2010/wordprocessingInk" xmlns:wne="http://schemas.microsoft.com/office/word/2006/wordml" xmlns:wps="http://schemas.microsoft.com/office/word/2010/wordprocessingShape" mc:Ignorable="w14 w15 w16se w16cid w16 w16cex w16sdtdh wp14">
   <w:abstractNum w:abstractNumId="0" w15:restartNumberingAfterBreak="0">
     <w:nsid w:val="0EC42631"/>
     <w:multiLevelType w:val="hybridMultilevel"/>
@@ -8198,31 +8165,31 @@
       </w:pPr>
     </w:lvl>
   </w:abstractNum>
-  <w:num w:numId="1">
+  <w:num w:numId="1" w16cid:durableId="468283483">
     <w:abstractNumId w:val="0"/>
   </w:num>
-  <w:num w:numId="2">
+  <w:num w:numId="2" w16cid:durableId="1550336209">
     <w:abstractNumId w:val="3"/>
   </w:num>
-  <w:num w:numId="3">
+  <w:num w:numId="3" w16cid:durableId="934482971">
     <w:abstractNumId w:val="4"/>
   </w:num>
-  <w:num w:numId="4">
+  <w:num w:numId="4" w16cid:durableId="1645619403">
     <w:abstractNumId w:val="7"/>
   </w:num>
-  <w:num w:numId="5">
+  <w:num w:numId="5" w16cid:durableId="141115832">
     <w:abstractNumId w:val="1"/>
   </w:num>
-  <w:num w:numId="6">
+  <w:num w:numId="6" w16cid:durableId="307246140">
     <w:abstractNumId w:val="6"/>
   </w:num>
-  <w:num w:numId="7">
+  <w:num w:numId="7" w16cid:durableId="346443750">
     <w:abstractNumId w:val="3"/>
   </w:num>
-  <w:num w:numId="8">
+  <w:num w:numId="8" w16cid:durableId="1631399863">
     <w:abstractNumId w:val="2"/>
   </w:num>
-  <w:num w:numId="9">
+  <w:num w:numId="9" w16cid:durableId="158011758">
     <w:abstractNumId w:val="5"/>
   </w:num>
 </w:numbering>
@@ -8857,7 +8824,7 @@
 </file>
 
 <file path=word/glossary/document.xml><?xml version="1.0" encoding="utf-8"?>
-<w:glossaryDocument xmlns:wpc="http://schemas.microsoft.com/office/word/2010/wordprocessingCanvas" xmlns:cx="http://schemas.microsoft.com/office/drawing/2014/chartex" xmlns:cx1="http://schemas.microsoft.com/office/drawing/2015/9/8/chartex" xmlns:cx2="http://schemas.microsoft.com/office/drawing/2015/10/21/chartex" xmlns:cx3="http://schemas.microsoft.com/office/drawing/2016/5/9/chartex" xmlns:cx4="http://schemas.microsoft.com/office/drawing/2016/5/10/chartex" xmlns:cx5="http://schemas.microsoft.com/office/drawing/2016/5/11/chartex" xmlns:cx6="http://schemas.microsoft.com/office/drawing/2016/5/12/chartex" xmlns:cx7="http://schemas.microsoft.com/office/drawing/2016/5/13/chartex" xmlns:cx8="http://schemas.microsoft.com/office/drawing/2016/5/14/chartex" xmlns:mc="http://schemas.openxmlformats.org/markup-compatibility/2006" xmlns:aink="http://schemas.microsoft.com/office/drawing/2016/ink" xmlns:am3d="http://schemas.microsoft.com/office/drawing/2017/model3d" xmlns:o="urn:schemas-microsoft-com:office:office" xmlns:r="http://schemas.openxmlformats.org/officeDocument/2006/relationships" xmlns:m="http://schemas.openxmlformats.org/officeDocument/2006/math" xmlns:v="urn:schemas-microsoft-com:vml" xmlns:wp14="http://schemas.microsoft.com/office/word/2010/wordprocessingDrawing" xmlns:wp="http://schemas.openxmlformats.org/drawingml/2006/wordprocessingDrawing" xmlns:w10="urn:schemas-microsoft-com:office:word" xmlns:w="http://schemas.openxmlformats.org/wordprocessingml/2006/main" xmlns:w14="http://schemas.microsoft.com/office/word/2010/wordml" xmlns:w15="http://schemas.microsoft.com/office/word/2012/wordml" xmlns:w16cex="http://schemas.microsoft.com/office/word/2018/wordml/cex" xmlns:w16cid="http://schemas.microsoft.com/office/word/2016/wordml/cid" xmlns:w16="http://schemas.microsoft.com/office/word/2018/wordml" xmlns:w16sdtdh="http://schemas.microsoft.com/office/word/2020/wordml/sdtdatahash" xmlns:w16se="http://schemas.microsoft.com/office/word/2015/wordml/symex" xmlns:wpg="http://schemas.microsoft.com/office/word/2010/wordprocessingGroup" xmlns:wpi="http://schemas.microsoft.com/office/word/2010/wordprocessingInk" xmlns:wne="http://schemas.microsoft.com/office/word/2006/wordml" xmlns:wps="http://schemas.microsoft.com/office/word/2010/wordprocessingShape" mc:Ignorable="w14 w15 w16se w16cid w16 w16cex w16sdtdh wp14">
+<w:glossaryDocument xmlns:wpc="http://schemas.microsoft.com/office/word/2010/wordprocessingCanvas" xmlns:cx="http://schemas.microsoft.com/office/drawing/2014/chartex" xmlns:cx1="http://schemas.microsoft.com/office/drawing/2015/9/8/chartex" xmlns:cx2="http://schemas.microsoft.com/office/drawing/2015/10/21/chartex" xmlns:cx3="http://schemas.microsoft.com/office/drawing/2016/5/9/chartex" xmlns:cx4="http://schemas.microsoft.com/office/drawing/2016/5/10/chartex" xmlns:cx5="http://schemas.microsoft.com/office/drawing/2016/5/11/chartex" xmlns:cx6="http://schemas.microsoft.com/office/drawing/2016/5/12/chartex" xmlns:cx7="http://schemas.microsoft.com/office/drawing/2016/5/13/chartex" xmlns:cx8="http://schemas.microsoft.com/office/drawing/2016/5/14/chartex" xmlns:mc="http://schemas.openxmlformats.org/markup-compatibility/2006" xmlns:aink="http://schemas.microsoft.com/office/drawing/2016/ink" xmlns:am3d="http://schemas.microsoft.com/office/drawing/2017/model3d" xmlns:o="urn:schemas-microsoft-com:office:office" xmlns:oel="http://schemas.microsoft.com/office/2019/extlst" xmlns:r="http://schemas.openxmlformats.org/officeDocument/2006/relationships" xmlns:m="http://schemas.openxmlformats.org/officeDocument/2006/math" xmlns:v="urn:schemas-microsoft-com:vml" xmlns:wp14="http://schemas.microsoft.com/office/word/2010/wordprocessingDrawing" xmlns:wp="http://schemas.openxmlformats.org/drawingml/2006/wordprocessingDrawing" xmlns:w10="urn:schemas-microsoft-com:office:word" xmlns:w="http://schemas.openxmlformats.org/wordprocessingml/2006/main" xmlns:w14="http://schemas.microsoft.com/office/word/2010/wordml" xmlns:w15="http://schemas.microsoft.com/office/word/2012/wordml" xmlns:w16cex="http://schemas.microsoft.com/office/word/2018/wordml/cex" xmlns:w16cid="http://schemas.microsoft.com/office/word/2016/wordml/cid" xmlns:w16="http://schemas.microsoft.com/office/word/2018/wordml" xmlns:w16sdtdh="http://schemas.microsoft.com/office/word/2020/wordml/sdtdatahash" xmlns:w16se="http://schemas.microsoft.com/office/word/2015/wordml/symex" xmlns:wpg="http://schemas.microsoft.com/office/word/2010/wordprocessingGroup" xmlns:wpi="http://schemas.microsoft.com/office/word/2010/wordprocessingInk" xmlns:wne="http://schemas.microsoft.com/office/word/2006/wordml" xmlns:wps="http://schemas.microsoft.com/office/word/2010/wordprocessingShape" mc:Ignorable="w14 w15 w16se w16cid w16 w16cex w16sdtdh wp14">
   <w:docParts>
     <w:docPart>
       <w:docPartPr>
@@ -9804,7 +9771,7 @@
     <w:charset w:val="00"/>
     <w:family w:val="swiss"/>
     <w:pitch w:val="variable"/>
-    <w:sig w:usb0="E0002AFF" w:usb1="C000247B" w:usb2="00000009" w:usb3="00000000" w:csb0="000001FF" w:csb1="00000000"/>
+    <w:sig w:usb0="E4002EFF" w:usb1="C000247B" w:usb2="00000009" w:usb3="00000000" w:csb0="000001FF" w:csb1="00000000"/>
   </w:font>
 </w:fonts>
 </file>
@@ -9829,6 +9796,7 @@
     <w:rsid w:val="00376E23"/>
     <w:rsid w:val="00386507"/>
     <w:rsid w:val="0066303C"/>
+    <w:rsid w:val="006812BF"/>
     <w:rsid w:val="006B36CE"/>
     <w:rsid w:val="00810E50"/>
     <w:rsid w:val="009B5641"/>
@@ -10820,33 +10788,10 @@
 </file>
 
 <file path=customXml/item1.xml><?xml version="1.0" encoding="utf-8"?>
-<p:properties xmlns:p="http://schemas.microsoft.com/office/2006/metadata/properties" xmlns:xsi="http://www.w3.org/2001/XMLSchema-instance" xmlns:pc="http://schemas.microsoft.com/office/infopath/2007/PartnerControls">
-  <documentManagement>
-    <TaxCatchAll xmlns="78790f83-d7b4-4dd7-b41c-7b409609ceb4" xsi:nil="true"/>
-    <lcf76f155ced4ddcb4097134ff3c332f xmlns="e8ce0259-c37b-4d70-81a6-16d56879690e">
-      <Terms xmlns="http://schemas.microsoft.com/office/infopath/2007/PartnerControls"/>
-    </lcf76f155ced4ddcb4097134ff3c332f>
-    <SharedWithUsers xmlns="78790f83-d7b4-4dd7-b41c-7b409609ceb4">
-      <UserInfo>
-        <DisplayName>Holly Fisher</DisplayName>
-        <AccountId>403</AccountId>
-        <AccountType/>
-      </UserInfo>
-    </SharedWithUsers>
-  </documentManagement>
-</p:properties>
+<b:Sources xmlns:b="http://schemas.openxmlformats.org/officeDocument/2006/bibliography" xmlns="http://schemas.openxmlformats.org/officeDocument/2006/bibliography" SelectedStyle="\APASixthEditionOfficeOnline.xsl" StyleName="APA" Version="6"/>
 </file>
 
 <file path=customXml/item2.xml><?xml version="1.0" encoding="utf-8"?>
-<?mso-contentType ?>
-<FormTemplates xmlns="http://schemas.microsoft.com/sharepoint/v3/contenttype/forms">
-  <Display>DocumentLibraryForm</Display>
-  <Edit>DocumentLibraryForm</Edit>
-  <New>DocumentLibraryForm</New>
-</FormTemplates>
-</file>
-
-<file path=customXml/item3.xml><?xml version="1.0" encoding="utf-8"?>
 <ct:contentTypeSchema xmlns:ct="http://schemas.microsoft.com/office/2006/metadata/contentType" xmlns:ma="http://schemas.microsoft.com/office/2006/metadata/properties/metaAttributes" ct:_="" ma:_="" ma:contentTypeName="Document" ma:contentTypeID="0x010100397650A0C4E5FB42B8E48E0E62F8983E" ma:contentTypeVersion="15" ma:contentTypeDescription="Create a new document." ma:contentTypeScope="" ma:versionID="7ead86d599fe0281cf102f14995e47b4">
   <xsd:schema xmlns:xsd="http://www.w3.org/2001/XMLSchema" xmlns:xs="http://www.w3.org/2001/XMLSchema" xmlns:p="http://schemas.microsoft.com/office/2006/metadata/properties" xmlns:ns2="e8ce0259-c37b-4d70-81a6-16d56879690e" xmlns:ns3="78790f83-d7b4-4dd7-b41c-7b409609ceb4" targetNamespace="http://schemas.microsoft.com/office/2006/metadata/properties" ma:root="true" ma:fieldsID="4c588f4e0eeff8ef5b2b2c932a79ad84" ns2:_="" ns3:_="">
     <xsd:import namespace="e8ce0259-c37b-4d70-81a6-16d56879690e"/>
@@ -11081,30 +11026,42 @@
 </ct:contentTypeSchema>
 </file>
 
+<file path=customXml/item3.xml><?xml version="1.0" encoding="utf-8"?>
+<?mso-contentType ?>
+<FormTemplates xmlns="http://schemas.microsoft.com/sharepoint/v3/contenttype/forms">
+  <Display>DocumentLibraryForm</Display>
+  <Edit>DocumentLibraryForm</Edit>
+  <New>DocumentLibraryForm</New>
+</FormTemplates>
+</file>
+
 <file path=customXml/item4.xml><?xml version="1.0" encoding="utf-8"?>
-<b:Sources xmlns:b="http://schemas.openxmlformats.org/officeDocument/2006/bibliography" xmlns="http://schemas.openxmlformats.org/officeDocument/2006/bibliography" SelectedStyle="\APASixthEditionOfficeOnline.xsl" StyleName="APA" Version="6"/>
+<p:properties xmlns:p="http://schemas.microsoft.com/office/2006/metadata/properties" xmlns:xsi="http://www.w3.org/2001/XMLSchema-instance" xmlns:pc="http://schemas.microsoft.com/office/infopath/2007/PartnerControls">
+  <documentManagement>
+    <TaxCatchAll xmlns="78790f83-d7b4-4dd7-b41c-7b409609ceb4" xsi:nil="true"/>
+    <lcf76f155ced4ddcb4097134ff3c332f xmlns="e8ce0259-c37b-4d70-81a6-16d56879690e">
+      <Terms xmlns="http://schemas.microsoft.com/office/infopath/2007/PartnerControls"/>
+    </lcf76f155ced4ddcb4097134ff3c332f>
+    <SharedWithUsers xmlns="78790f83-d7b4-4dd7-b41c-7b409609ceb4">
+      <UserInfo>
+        <DisplayName>Holly Fisher</DisplayName>
+        <AccountId>403</AccountId>
+        <AccountType/>
+      </UserInfo>
+    </SharedWithUsers>
+  </documentManagement>
+</p:properties>
 </file>
 
 <file path=customXml/itemProps1.xml><?xml version="1.0" encoding="utf-8"?>
-<ds:datastoreItem xmlns:ds="http://schemas.openxmlformats.org/officeDocument/2006/customXml" ds:itemID="{69B441C7-D2AA-43CB-82A3-D5D835C32607}">
+<ds:datastoreItem xmlns:ds="http://schemas.openxmlformats.org/officeDocument/2006/customXml" ds:itemID="{292807E7-334C-444F-8D7E-CAEE005B0542}">
   <ds:schemaRefs>
-    <ds:schemaRef ds:uri="http://schemas.microsoft.com/office/2006/metadata/properties"/>
-    <ds:schemaRef ds:uri="http://schemas.microsoft.com/office/infopath/2007/PartnerControls"/>
-    <ds:schemaRef ds:uri="78790f83-d7b4-4dd7-b41c-7b409609ceb4"/>
-    <ds:schemaRef ds:uri="e8ce0259-c37b-4d70-81a6-16d56879690e"/>
+    <ds:schemaRef ds:uri="http://schemas.openxmlformats.org/officeDocument/2006/bibliography"/>
   </ds:schemaRefs>
 </ds:datastoreItem>
 </file>
 
 <file path=customXml/itemProps2.xml><?xml version="1.0" encoding="utf-8"?>
-<ds:datastoreItem xmlns:ds="http://schemas.openxmlformats.org/officeDocument/2006/customXml" ds:itemID="{1E8A40A7-F4E2-416D-887F-6991730C8067}">
-  <ds:schemaRefs>
-    <ds:schemaRef ds:uri="http://schemas.microsoft.com/sharepoint/v3/contenttype/forms"/>
-  </ds:schemaRefs>
-</ds:datastoreItem>
-</file>
-
-<file path=customXml/itemProps3.xml><?xml version="1.0" encoding="utf-8"?>
 <ds:datastoreItem xmlns:ds="http://schemas.openxmlformats.org/officeDocument/2006/customXml" ds:itemID="{B2E12D60-F910-47D6-B03A-9319DB1030CB}">
   <ds:schemaRefs>
     <ds:schemaRef ds:uri="http://schemas.microsoft.com/office/2006/metadata/contentType"/>
@@ -11123,10 +11080,21 @@
 </ds:datastoreItem>
 </file>
 
+<file path=customXml/itemProps3.xml><?xml version="1.0" encoding="utf-8"?>
+<ds:datastoreItem xmlns:ds="http://schemas.openxmlformats.org/officeDocument/2006/customXml" ds:itemID="{1E8A40A7-F4E2-416D-887F-6991730C8067}">
+  <ds:schemaRefs>
+    <ds:schemaRef ds:uri="http://schemas.microsoft.com/sharepoint/v3/contenttype/forms"/>
+  </ds:schemaRefs>
+</ds:datastoreItem>
+</file>
+
 <file path=customXml/itemProps4.xml><?xml version="1.0" encoding="utf-8"?>
-<ds:datastoreItem xmlns:ds="http://schemas.openxmlformats.org/officeDocument/2006/customXml" ds:itemID="{292807E7-334C-444F-8D7E-CAEE005B0542}">
+<ds:datastoreItem xmlns:ds="http://schemas.openxmlformats.org/officeDocument/2006/customXml" ds:itemID="{69B441C7-D2AA-43CB-82A3-D5D835C32607}">
   <ds:schemaRefs>
-    <ds:schemaRef ds:uri="http://schemas.openxmlformats.org/officeDocument/2006/bibliography"/>
+    <ds:schemaRef ds:uri="http://schemas.microsoft.com/office/2006/metadata/properties"/>
+    <ds:schemaRef ds:uri="http://schemas.microsoft.com/office/infopath/2007/PartnerControls"/>
+    <ds:schemaRef ds:uri="78790f83-d7b4-4dd7-b41c-7b409609ceb4"/>
+    <ds:schemaRef ds:uri="e8ce0259-c37b-4d70-81a6-16d56879690e"/>
   </ds:schemaRefs>
 </ds:datastoreItem>
 </file>
</xml_diff>